<commit_message>
Results of scripts 1-5 1409-1410
</commit_message>
<xml_diff>
--- a/meeting_notes/20251107_ox_victoria.docx
+++ b/meeting_notes/20251107_ox_victoria.docx
@@ -133,7 +133,7 @@
         <w:rPr>
           <w:lang w:val="en-GB"/>
         </w:rPr>
-        <w:t xml:space="preserve">Next steps discussed with Victoria </w:t>
+        <w:t>Progress with manual adjustments</w:t>
       </w:r>
     </w:p>
     <w:p>
@@ -151,7 +151,7 @@
         <w:rPr>
           <w:lang w:val="en-GB"/>
         </w:rPr>
-        <w:t>Personal goals</w:t>
+        <w:t>Progress with 1409-1410 scripts</w:t>
       </w:r>
     </w:p>
     <w:p>
@@ -169,7 +169,7 @@
         <w:rPr>
           <w:lang w:val="en-GB"/>
         </w:rPr>
-        <w:t xml:space="preserve">Issues with issues of the grange </w:t>
+        <w:t>Issue of the Grange</w:t>
       </w:r>
     </w:p>
     <w:p>
@@ -187,7 +187,13 @@
         <w:rPr>
           <w:lang w:val="en-GB"/>
         </w:rPr>
-        <w:t>Questions</w:t>
+        <w:t xml:space="preserve">Next steps discussed with </w:t>
+      </w:r>
+      <w:r>
+        <w:rPr>
+          <w:lang w:val="en-GB"/>
+        </w:rPr>
+        <w:t>Sandra</w:t>
       </w:r>
     </w:p>
     <w:p>
@@ -205,6 +211,24 @@
         <w:rPr>
           <w:lang w:val="en-GB"/>
         </w:rPr>
+        <w:t>Questions</w:t>
+      </w:r>
+    </w:p>
+    <w:p>
+      <w:pPr>
+        <w:pStyle w:val="ListParagraph"/>
+        <w:numPr>
+          <w:ilvl w:val="0"/>
+          <w:numId w:val="2"/>
+        </w:numPr>
+        <w:rPr>
+          <w:lang w:val="en-GB"/>
+        </w:rPr>
+      </w:pPr>
+      <w:r>
+        <w:rPr>
+          <w:lang w:val="en-GB"/>
+        </w:rPr>
         <w:t>Next steps &amp; meeting</w:t>
       </w:r>
     </w:p>
@@ -240,7 +264,25 @@
         <w:rPr>
           <w:lang w:val="en-GB"/>
         </w:rPr>
-        <w:t xml:space="preserve">GitHub with 1 working version of all scripts </w:t>
+        <w:t>Met with Sandra to discuss progress and ideas. Added her as collaborator to GitHub &amp; planned a meeting for next week</w:t>
+      </w:r>
+    </w:p>
+    <w:p>
+      <w:pPr>
+        <w:pStyle w:val="ListParagraph"/>
+        <w:numPr>
+          <w:ilvl w:val="0"/>
+          <w:numId w:val="2"/>
+        </w:numPr>
+        <w:rPr>
+          <w:lang w:val="en-GB"/>
+        </w:rPr>
+      </w:pPr>
+      <w:r>
+        <w:rPr>
+          <w:lang w:val="en-GB"/>
+        </w:rPr>
+        <w:t xml:space="preserve">Worked on manual adjustments </w:t>
       </w:r>
     </w:p>
     <w:p>
@@ -258,7 +300,93 @@
         <w:rPr>
           <w:lang w:val="en-GB"/>
         </w:rPr>
-        <w:t xml:space="preserve">Fixed errors in Victoria’s and Lucas’ script versions </w:t>
+        <w:t xml:space="preserve">I’m way too slow and easily distracted with them. Either I fix that or I have perfect motivation to automate the creation of overview sheets. </w:t>
+      </w:r>
+    </w:p>
+    <w:p>
+      <w:pPr>
+        <w:pStyle w:val="ListParagraph"/>
+        <w:numPr>
+          <w:ilvl w:val="0"/>
+          <w:numId w:val="2"/>
+        </w:numPr>
+        <w:rPr>
+          <w:lang w:val="en-GB"/>
+        </w:rPr>
+      </w:pPr>
+      <w:r>
+        <w:rPr>
+          <w:lang w:val="en-GB"/>
+        </w:rPr>
+        <w:t>Looked into 1409-1410 scripts, fixed minor errors, (maybe?) fixed a larger issue with scripts 4 and 5 there.</w:t>
+      </w:r>
+    </w:p>
+    <w:p>
+      <w:pPr>
+        <w:rPr>
+          <w:lang w:val="en-GB"/>
+        </w:rPr>
+      </w:pPr>
+      <w:r>
+        <w:rPr>
+          <w:lang w:val="en-GB"/>
+        </w:rPr>
+        <w:t>Progress with manual adjustments</w:t>
+      </w:r>
+    </w:p>
+    <w:p>
+      <w:pPr>
+        <w:rPr>
+          <w:lang w:val="en-GB"/>
+        </w:rPr>
+      </w:pPr>
+      <w:r>
+        <w:rPr>
+          <w:lang w:val="en-GB"/>
+        </w:rPr>
+        <w:t>Progress with 1409-1410 scripts</w:t>
+      </w:r>
+      <w:r>
+        <w:rPr>
+          <w:lang w:val="en-GB"/>
+        </w:rPr>
+        <w:t>:</w:t>
+      </w:r>
+    </w:p>
+    <w:p>
+      <w:pPr>
+        <w:pStyle w:val="ListParagraph"/>
+        <w:numPr>
+          <w:ilvl w:val="0"/>
+          <w:numId w:val="2"/>
+        </w:numPr>
+        <w:rPr>
+          <w:lang w:val="en-GB"/>
+        </w:rPr>
+      </w:pPr>
+      <w:r>
+        <w:rPr>
+          <w:lang w:val="en-GB"/>
+        </w:rPr>
+        <w:t>Standardized to work the same as 1301-1302 scripts.</w:t>
+      </w:r>
+    </w:p>
+    <w:p>
+      <w:pPr>
+        <w:pStyle w:val="ListParagraph"/>
+        <w:numPr>
+          <w:ilvl w:val="0"/>
+          <w:numId w:val="2"/>
+        </w:numPr>
+        <w:rPr>
+          <w:lang w:val="en-GB"/>
+        </w:rPr>
+      </w:pPr>
+      <w:r>
+        <w:rPr>
+          <w:lang w:val="en-GB"/>
+        </w:rPr>
+        <w:t>Issues before fix:</w:t>
       </w:r>
     </w:p>
     <w:p>
@@ -276,37 +404,7 @@
         <w:rPr>
           <w:lang w:val="en-GB"/>
         </w:rPr>
-        <w:t xml:space="preserve">Compared with outputs on Dropbox per scripts, </w:t>
-      </w:r>
-      <w:r>
-        <w:rPr>
-          <w:lang w:val="en-GB"/>
-        </w:rPr>
-        <w:t xml:space="preserve">found some differences but none are negative. Positive actually. </w:t>
-      </w:r>
-      <w:r>
-        <w:rPr>
-          <w:lang w:val="en-GB"/>
-        </w:rPr>
-        <w:t xml:space="preserve"> </w:t>
-      </w:r>
-    </w:p>
-    <w:p>
-      <w:pPr>
-        <w:pStyle w:val="ListParagraph"/>
-        <w:numPr>
-          <w:ilvl w:val="2"/>
-          <w:numId w:val="2"/>
-        </w:numPr>
-        <w:rPr>
-          <w:lang w:val="en-GB"/>
-        </w:rPr>
-      </w:pPr>
-      <w:r>
-        <w:rPr>
-          <w:lang w:val="en-GB"/>
-        </w:rPr>
-        <w:t xml:space="preserve">Error calculated for expenses and receipts suspiciously low and consistent 0 </w:t>
+        <w:t>Minor errors like incorrect indents like in 1300s script</w:t>
       </w:r>
     </w:p>
     <w:p>
@@ -324,8 +422,426 @@
         <w:rPr>
           <w:lang w:val="en-GB"/>
         </w:rPr>
-        <w:t>Tested on 1301-1302</w:t>
-      </w:r>
+        <w:t>Script 4 skips most manors</w:t>
+      </w:r>
+    </w:p>
+    <w:p>
+      <w:pPr>
+        <w:pStyle w:val="ListParagraph"/>
+        <w:numPr>
+          <w:ilvl w:val="1"/>
+          <w:numId w:val="2"/>
+        </w:numPr>
+        <w:rPr>
+          <w:lang w:val="en-GB"/>
+        </w:rPr>
+      </w:pPr>
+      <w:r>
+        <w:rPr>
+          <w:lang w:val="en-GB"/>
+        </w:rPr>
+        <w:t>Script 5 just doesn’t work &gt;&gt;&gt; Also isn’t on Dropbox</w:t>
+      </w:r>
+    </w:p>
+    <w:p>
+      <w:pPr>
+        <w:pStyle w:val="ListParagraph"/>
+        <w:numPr>
+          <w:ilvl w:val="0"/>
+          <w:numId w:val="2"/>
+        </w:numPr>
+        <w:rPr>
+          <w:lang w:val="en-GB"/>
+        </w:rPr>
+      </w:pPr>
+      <w:r>
+        <w:rPr>
+          <w:lang w:val="en-GB"/>
+        </w:rPr>
+        <w:t xml:space="preserve">Fixed: </w:t>
+      </w:r>
+    </w:p>
+    <w:p>
+      <w:pPr>
+        <w:pStyle w:val="ListParagraph"/>
+        <w:numPr>
+          <w:ilvl w:val="1"/>
+          <w:numId w:val="2"/>
+        </w:numPr>
+        <w:rPr>
+          <w:lang w:val="en-GB"/>
+        </w:rPr>
+      </w:pPr>
+      <w:r>
+        <w:rPr>
+          <w:lang w:val="en-GB"/>
+        </w:rPr>
+        <w:t>Solved minor errors</w:t>
+      </w:r>
+    </w:p>
+    <w:p>
+      <w:pPr>
+        <w:pStyle w:val="ListParagraph"/>
+        <w:numPr>
+          <w:ilvl w:val="1"/>
+          <w:numId w:val="2"/>
+        </w:numPr>
+        <w:rPr>
+          <w:lang w:val="en-GB"/>
+        </w:rPr>
+      </w:pPr>
+      <w:r>
+        <w:rPr>
+          <w:lang w:val="en-GB"/>
+        </w:rPr>
+        <w:t>Ensured script 4 prints sheets even if processing steps cannot be applied</w:t>
+      </w:r>
+    </w:p>
+    <w:p>
+      <w:pPr>
+        <w:pStyle w:val="ListParagraph"/>
+        <w:numPr>
+          <w:ilvl w:val="1"/>
+          <w:numId w:val="2"/>
+        </w:numPr>
+        <w:rPr>
+          <w:lang w:val="en-GB"/>
+        </w:rPr>
+      </w:pPr>
+      <w:r>
+        <w:rPr>
+          <w:lang w:val="en-GB"/>
+        </w:rPr>
+        <w:t>Ensured script 5 works even if processing steps cannot be applied</w:t>
+      </w:r>
+    </w:p>
+    <w:p>
+      <w:pPr>
+        <w:pStyle w:val="ListParagraph"/>
+        <w:numPr>
+          <w:ilvl w:val="0"/>
+          <w:numId w:val="2"/>
+        </w:numPr>
+        <w:rPr>
+          <w:lang w:val="en-GB"/>
+        </w:rPr>
+      </w:pPr>
+      <w:r>
+        <w:rPr>
+          <w:lang w:val="en-GB"/>
+        </w:rPr>
+        <w:t xml:space="preserve">Result: scripts 1409-1410 work </w:t>
+      </w:r>
+      <w:proofErr w:type="gramStart"/>
+      <w:r>
+        <w:rPr>
+          <w:lang w:val="en-GB"/>
+        </w:rPr>
+        <w:t>exactly the same</w:t>
+      </w:r>
+      <w:proofErr w:type="gramEnd"/>
+      <w:r>
+        <w:rPr>
+          <w:lang w:val="en-GB"/>
+        </w:rPr>
+        <w:t xml:space="preserve"> as 1301-1302 except for minor differences in the how text is treated to fit records better. </w:t>
+      </w:r>
+    </w:p>
+    <w:p>
+      <w:pPr>
+        <w:pStyle w:val="ListParagraph"/>
+        <w:numPr>
+          <w:ilvl w:val="0"/>
+          <w:numId w:val="2"/>
+        </w:numPr>
+        <w:rPr>
+          <w:lang w:val="en-GB"/>
+        </w:rPr>
+      </w:pPr>
+      <w:r>
+        <w:rPr>
+          <w:lang w:val="en-GB"/>
+        </w:rPr>
+        <w:t xml:space="preserve">Question: manors </w:t>
+      </w:r>
+      <w:proofErr w:type="gramStart"/>
+      <w:r>
+        <w:rPr>
+          <w:lang w:val="en-GB"/>
+        </w:rPr>
+        <w:t>seems</w:t>
+      </w:r>
+      <w:proofErr w:type="gramEnd"/>
+      <w:r>
+        <w:rPr>
+          <w:lang w:val="en-GB"/>
+        </w:rPr>
+        <w:t xml:space="preserve"> to be missing for this year. Is that correct? </w:t>
+      </w:r>
+    </w:p>
+    <w:p>
+      <w:pPr>
+        <w:pStyle w:val="ListParagraph"/>
+        <w:numPr>
+          <w:ilvl w:val="1"/>
+          <w:numId w:val="2"/>
+        </w:numPr>
+        <w:rPr>
+          <w:lang w:val="en-GB"/>
+        </w:rPr>
+      </w:pPr>
+      <w:proofErr w:type="spellStart"/>
+      <w:r>
+        <w:rPr>
+          <w:lang w:val="en-GB"/>
+        </w:rPr>
+        <w:t>AlresfordBorough</w:t>
+      </w:r>
+      <w:proofErr w:type="spellEnd"/>
+      <w:r>
+        <w:rPr>
+          <w:lang w:val="en-GB"/>
+        </w:rPr>
+        <w:t xml:space="preserve">  </w:t>
+      </w:r>
+    </w:p>
+    <w:p>
+      <w:pPr>
+        <w:pStyle w:val="ListParagraph"/>
+        <w:numPr>
+          <w:ilvl w:val="1"/>
+          <w:numId w:val="2"/>
+        </w:numPr>
+        <w:rPr>
+          <w:lang w:val="en-GB"/>
+        </w:rPr>
+      </w:pPr>
+      <w:r>
+        <w:rPr>
+          <w:lang w:val="en-GB"/>
+        </w:rPr>
+        <w:t>Cams</w:t>
+      </w:r>
+    </w:p>
+    <w:p>
+      <w:pPr>
+        <w:pStyle w:val="ListParagraph"/>
+        <w:numPr>
+          <w:ilvl w:val="1"/>
+          <w:numId w:val="2"/>
+        </w:numPr>
+        <w:rPr>
+          <w:lang w:val="en-GB"/>
+        </w:rPr>
+      </w:pPr>
+      <w:proofErr w:type="spellStart"/>
+      <w:r>
+        <w:t>EastMeonChurch</w:t>
+      </w:r>
+      <w:proofErr w:type="spellEnd"/>
+    </w:p>
+    <w:p>
+      <w:pPr>
+        <w:rPr>
+          <w:lang w:val="en-GB"/>
+        </w:rPr>
+      </w:pPr>
+      <w:r>
+        <w:rPr>
+          <w:lang w:val="en-GB"/>
+        </w:rPr>
+        <w:t>Issue of the Grange:</w:t>
+      </w:r>
+    </w:p>
+    <w:p>
+      <w:pPr>
+        <w:pStyle w:val="ListParagraph"/>
+        <w:numPr>
+          <w:ilvl w:val="0"/>
+          <w:numId w:val="7"/>
+        </w:numPr>
+        <w:rPr>
+          <w:lang w:val="en-GB"/>
+        </w:rPr>
+      </w:pPr>
+      <w:r>
+        <w:rPr>
+          <w:lang w:val="en-GB"/>
+        </w:rPr>
+        <w:t xml:space="preserve">Lots of data retrieved is seemingly irrelevant (especially Victoria’s version) </w:t>
+      </w:r>
+    </w:p>
+    <w:p>
+      <w:pPr>
+        <w:pStyle w:val="ListParagraph"/>
+        <w:numPr>
+          <w:ilvl w:val="1"/>
+          <w:numId w:val="7"/>
+        </w:numPr>
+        <w:rPr>
+          <w:lang w:val="en-GB"/>
+        </w:rPr>
+      </w:pPr>
+      <w:r>
+        <w:rPr>
+          <w:lang w:val="en-GB"/>
+        </w:rPr>
+        <w:t xml:space="preserve">What’s needed are the totals produced, bought &amp; sold </w:t>
+      </w:r>
+    </w:p>
+    <w:p>
+      <w:pPr>
+        <w:pStyle w:val="ListParagraph"/>
+        <w:numPr>
+          <w:ilvl w:val="1"/>
+          <w:numId w:val="7"/>
+        </w:numPr>
+        <w:rPr>
+          <w:lang w:val="en-GB"/>
+        </w:rPr>
+      </w:pPr>
+      <w:r>
+        <w:rPr>
+          <w:lang w:val="en-GB"/>
+        </w:rPr>
+        <w:lastRenderedPageBreak/>
+        <w:t xml:space="preserve">Potentially use AI/NLP to identify which part of the paragraph refers to the total. </w:t>
+      </w:r>
+    </w:p>
+    <w:p>
+      <w:pPr>
+        <w:pStyle w:val="ListParagraph"/>
+        <w:numPr>
+          <w:ilvl w:val="0"/>
+          <w:numId w:val="7"/>
+        </w:numPr>
+        <w:rPr>
+          <w:lang w:val="en-GB"/>
+        </w:rPr>
+      </w:pPr>
+      <w:r>
+        <w:rPr>
+          <w:lang w:val="en-GB"/>
+        </w:rPr>
+        <w:t xml:space="preserve">Lucas’ version has a very neat format with consistent cell placement. Populating the Issues of the </w:t>
+      </w:r>
+      <w:proofErr w:type="spellStart"/>
+      <w:r>
+        <w:rPr>
+          <w:lang w:val="en-GB"/>
+        </w:rPr>
+        <w:t>Grange_overview</w:t>
+      </w:r>
+      <w:proofErr w:type="spellEnd"/>
+      <w:r>
+        <w:rPr>
+          <w:lang w:val="en-GB"/>
+        </w:rPr>
+        <w:t xml:space="preserve"> sheet could likely be automated. </w:t>
+      </w:r>
+    </w:p>
+    <w:p>
+      <w:pPr>
+        <w:pStyle w:val="ListParagraph"/>
+        <w:numPr>
+          <w:ilvl w:val="0"/>
+          <w:numId w:val="7"/>
+        </w:numPr>
+      </w:pPr>
+      <w:r>
+        <w:t>Solution: Adopt Lucas’ format but i</w:t>
+      </w:r>
+      <w:r>
+        <w:t xml:space="preserve">ntegrate it in Victoria’s script 4 version to ensure that the most convenient format is put directly into each manor’s file. </w:t>
+      </w:r>
+    </w:p>
+    <w:p>
+      <w:pPr>
+        <w:rPr>
+          <w:lang w:val="en-GB"/>
+        </w:rPr>
+      </w:pPr>
+      <w:r>
+        <w:rPr>
+          <w:lang w:val="en-GB"/>
+        </w:rPr>
+        <w:t>Ideas discussed with Sandra:</w:t>
+      </w:r>
+    </w:p>
+    <w:p>
+      <w:pPr>
+        <w:pStyle w:val="ListParagraph"/>
+        <w:numPr>
+          <w:ilvl w:val="0"/>
+          <w:numId w:val="2"/>
+        </w:numPr>
+        <w:rPr>
+          <w:lang w:val="en-GB"/>
+        </w:rPr>
+      </w:pPr>
+      <w:r>
+        <w:rPr>
+          <w:lang w:val="en-GB"/>
+        </w:rPr>
+        <w:t>Idea to try API ChatGPT for ensuring that Totals are correctly identified</w:t>
+      </w:r>
+    </w:p>
+    <w:p>
+      <w:pPr>
+        <w:pStyle w:val="ListParagraph"/>
+        <w:numPr>
+          <w:ilvl w:val="0"/>
+          <w:numId w:val="2"/>
+        </w:numPr>
+        <w:rPr>
+          <w:lang w:val="en-GB"/>
+        </w:rPr>
+      </w:pPr>
+      <w:r>
+        <w:rPr>
+          <w:lang w:val="en-GB"/>
+        </w:rPr>
+        <w:t xml:space="preserve">Idea to use it for </w:t>
+      </w:r>
+      <w:proofErr w:type="gramStart"/>
+      <w:r>
+        <w:rPr>
+          <w:lang w:val="en-GB"/>
+        </w:rPr>
+        <w:t>Latin-English</w:t>
+      </w:r>
+      <w:proofErr w:type="gramEnd"/>
+      <w:r>
+        <w:rPr>
+          <w:lang w:val="en-GB"/>
+        </w:rPr>
+        <w:t xml:space="preserve"> translation with validation by a PhD in her department</w:t>
+      </w:r>
+    </w:p>
+    <w:p>
+      <w:pPr>
+        <w:pStyle w:val="ListParagraph"/>
+        <w:numPr>
+          <w:ilvl w:val="1"/>
+          <w:numId w:val="2"/>
+        </w:numPr>
+        <w:rPr>
+          <w:lang w:val="en-GB"/>
+        </w:rPr>
+      </w:pPr>
+      <w:r>
+        <w:rPr>
+          <w:lang w:val="en-GB"/>
+        </w:rPr>
+        <w:t>Try with 5 manors first, send to Sandra for validation</w:t>
+      </w:r>
+    </w:p>
+    <w:p>
+      <w:pPr>
+        <w:rPr>
+          <w:lang w:val="en-GB"/>
+        </w:rPr>
+      </w:pPr>
     </w:p>
     <w:p>
       <w:pPr>
@@ -341,7 +857,7 @@
           <w:bCs/>
           <w:lang w:val="en-GB"/>
         </w:rPr>
-        <w:t xml:space="preserve">Next steps: </w:t>
+        <w:t>Issues with Issues of the Grange:</w:t>
       </w:r>
     </w:p>
     <w:p>
@@ -349,17 +865,17 @@
         <w:pStyle w:val="ListParagraph"/>
         <w:numPr>
           <w:ilvl w:val="0"/>
-          <w:numId w:val="4"/>
-        </w:numPr>
-        <w:rPr>
-          <w:lang w:val="en-GB"/>
-        </w:rPr>
-      </w:pPr>
-      <w:r>
-        <w:rPr>
-          <w:lang w:val="en-GB"/>
-        </w:rPr>
-        <w:t xml:space="preserve">Compare utility of my adjusted script with Lucas’ script for Issues of the Grange. </w:t>
+          <w:numId w:val="1"/>
+        </w:numPr>
+        <w:rPr>
+          <w:lang w:val="en-GB"/>
+        </w:rPr>
+      </w:pPr>
+      <w:r>
+        <w:rPr>
+          <w:lang w:val="en-GB"/>
+        </w:rPr>
+        <w:t xml:space="preserve">Lots of data retrieved is seemingly irrelevant (especially Victoria’s version) </w:t>
       </w:r>
     </w:p>
     <w:p>
@@ -367,47 +883,35 @@
         <w:pStyle w:val="ListParagraph"/>
         <w:numPr>
           <w:ilvl w:val="1"/>
-          <w:numId w:val="4"/>
-        </w:numPr>
-        <w:rPr>
-          <w:lang w:val="en-GB"/>
-        </w:rPr>
-      </w:pPr>
-      <w:r>
-        <w:rPr>
-          <w:lang w:val="en-GB"/>
-        </w:rPr>
-        <w:t xml:space="preserve">Lucas’ </w:t>
-      </w:r>
-      <w:r>
-        <w:rPr>
-          <w:lang w:val="en-GB"/>
-        </w:rPr>
-        <w:t>slightly</w:t>
-      </w:r>
-      <w:r>
-        <w:rPr>
-          <w:lang w:val="en-GB"/>
-        </w:rPr>
-        <w:t>, but it still requires annoying manual adjustments and working in 3 files</w:t>
-      </w:r>
-    </w:p>
-    <w:p>
-      <w:pPr>
-        <w:pStyle w:val="ListParagraph"/>
-        <w:numPr>
-          <w:ilvl w:val="1"/>
-          <w:numId w:val="4"/>
-        </w:numPr>
-        <w:rPr>
-          <w:lang w:val="en-GB"/>
-        </w:rPr>
-      </w:pPr>
-      <w:r>
-        <w:rPr>
-          <w:lang w:val="en-GB"/>
-        </w:rPr>
-        <w:t xml:space="preserve">Victoria’s version is more difficult to read but it’s all in a single file </w:t>
+          <w:numId w:val="1"/>
+        </w:numPr>
+        <w:rPr>
+          <w:lang w:val="en-GB"/>
+        </w:rPr>
+      </w:pPr>
+      <w:r>
+        <w:rPr>
+          <w:lang w:val="en-GB"/>
+        </w:rPr>
+        <w:t xml:space="preserve">What’s needed are the totals produced, bought &amp; sold </w:t>
+      </w:r>
+    </w:p>
+    <w:p>
+      <w:pPr>
+        <w:pStyle w:val="ListParagraph"/>
+        <w:numPr>
+          <w:ilvl w:val="2"/>
+          <w:numId w:val="1"/>
+        </w:numPr>
+        <w:rPr>
+          <w:lang w:val="en-GB"/>
+        </w:rPr>
+      </w:pPr>
+      <w:r>
+        <w:rPr>
+          <w:lang w:val="en-GB"/>
+        </w:rPr>
+        <w:t xml:space="preserve">Potentially use AI/NLP to identify which part of the paragraph refers to the total. </w:t>
       </w:r>
     </w:p>
     <w:p>
@@ -415,59 +919,31 @@
         <w:pStyle w:val="ListParagraph"/>
         <w:numPr>
           <w:ilvl w:val="0"/>
-          <w:numId w:val="4"/>
-        </w:numPr>
-        <w:rPr>
-          <w:lang w:val="en-GB"/>
-        </w:rPr>
-      </w:pPr>
-      <w:r>
-        <w:rPr>
-          <w:lang w:val="en-GB"/>
-        </w:rPr>
-        <w:t xml:space="preserve">Choose script version based on how much they reduce the needed manual adjustments for the overview sheets. </w:t>
-      </w:r>
-    </w:p>
-    <w:p>
-      <w:pPr>
-        <w:pStyle w:val="ListParagraph"/>
-        <w:numPr>
-          <w:ilvl w:val="0"/>
-          <w:numId w:val="4"/>
-        </w:numPr>
-        <w:rPr>
-          <w:lang w:val="en-GB"/>
-        </w:rPr>
-      </w:pPr>
-      <w:r>
-        <w:rPr>
-          <w:lang w:val="en-GB"/>
-        </w:rPr>
-        <w:t xml:space="preserve">See how chosen issues of grange </w:t>
-      </w:r>
-      <w:r>
-        <w:rPr>
-          <w:lang w:val="en-GB"/>
-        </w:rPr>
-        <w:t xml:space="preserve">could be further automated. </w:t>
-      </w:r>
-    </w:p>
-    <w:p>
-      <w:pPr>
-        <w:pStyle w:val="ListParagraph"/>
-        <w:numPr>
-          <w:ilvl w:val="0"/>
-          <w:numId w:val="4"/>
-        </w:numPr>
-        <w:rPr>
-          <w:lang w:val="en-GB"/>
-        </w:rPr>
-      </w:pPr>
-      <w:r>
-        <w:rPr>
-          <w:lang w:val="en-GB"/>
-        </w:rPr>
-        <w:t xml:space="preserve">Run on 1400s </w:t>
+          <w:numId w:val="1"/>
+        </w:numPr>
+        <w:rPr>
+          <w:lang w:val="en-GB"/>
+        </w:rPr>
+      </w:pPr>
+      <w:r>
+        <w:rPr>
+          <w:lang w:val="en-GB"/>
+        </w:rPr>
+        <w:t xml:space="preserve">Lucas’ version has a very neat format with consistent cell placement. Populating the Issues of the </w:t>
+      </w:r>
+      <w:proofErr w:type="spellStart"/>
+      <w:r>
+        <w:rPr>
+          <w:lang w:val="en-GB"/>
+        </w:rPr>
+        <w:t>Grange_overview</w:t>
+      </w:r>
+      <w:proofErr w:type="spellEnd"/>
+      <w:r>
+        <w:rPr>
+          <w:lang w:val="en-GB"/>
+        </w:rPr>
+        <w:t xml:space="preserve"> sheet could likely be automated. </w:t>
       </w:r>
     </w:p>
     <w:p>
@@ -484,180 +960,7 @@
           <w:bCs/>
           <w:lang w:val="en-GB"/>
         </w:rPr>
-        <w:t>Personal goals:</w:t>
-      </w:r>
-    </w:p>
-    <w:p>
-      <w:pPr>
-        <w:pStyle w:val="ListParagraph"/>
-        <w:numPr>
-          <w:ilvl w:val="0"/>
-          <w:numId w:val="6"/>
-        </w:numPr>
-        <w:rPr>
-          <w:lang w:val="en-GB"/>
-        </w:rPr>
-      </w:pPr>
-      <w:r>
-        <w:rPr>
-          <w:lang w:val="en-GB"/>
-        </w:rPr>
-        <w:t xml:space="preserve">Overall goal should be to standardize cell/value placement to ensure that creating the overview sheets can be fully automated </w:t>
-      </w:r>
-    </w:p>
-    <w:p>
-      <w:pPr>
-        <w:pStyle w:val="ListParagraph"/>
-        <w:numPr>
-          <w:ilvl w:val="1"/>
-          <w:numId w:val="6"/>
-        </w:numPr>
-        <w:rPr>
-          <w:lang w:val="en-GB"/>
-        </w:rPr>
-      </w:pPr>
-      <w:r>
-        <w:rPr>
-          <w:lang w:val="en-GB"/>
-        </w:rPr>
-        <w:t xml:space="preserve">I’m not sure how Victoria manages to do it in 10 minutes per manor. </w:t>
-      </w:r>
-    </w:p>
-    <w:p>
-      <w:pPr>
-        <w:pStyle w:val="ListParagraph"/>
-        <w:numPr>
-          <w:ilvl w:val="1"/>
-          <w:numId w:val="6"/>
-        </w:numPr>
-        <w:rPr>
-          <w:lang w:val="en-GB"/>
-        </w:rPr>
-      </w:pPr>
-      <w:r>
-        <w:rPr>
-          <w:lang w:val="en-GB"/>
-        </w:rPr>
-        <w:t xml:space="preserve">At least make sure the overview sheets are made automatically </w:t>
-      </w:r>
-    </w:p>
-    <w:p>
-      <w:pPr>
-        <w:pStyle w:val="ListParagraph"/>
-        <w:numPr>
-          <w:ilvl w:val="0"/>
-          <w:numId w:val="6"/>
-        </w:numPr>
-        <w:rPr>
-          <w:lang w:val="en-GB"/>
-        </w:rPr>
-      </w:pPr>
-      <w:r>
-        <w:rPr>
-          <w:lang w:val="en-GB"/>
-        </w:rPr>
-        <w:t xml:space="preserve">Fix issue in text recognition to correctly separate totals. </w:t>
-      </w:r>
-      <w:r>
-        <w:rPr>
-          <w:lang w:val="en-GB"/>
-        </w:rPr>
-        <w:t xml:space="preserve">Works fine for receipts, but not for expenses. </w:t>
-      </w:r>
-    </w:p>
-    <w:p>
-      <w:pPr>
-        <w:pStyle w:val="ListParagraph"/>
-        <w:numPr>
-          <w:ilvl w:val="0"/>
-          <w:numId w:val="6"/>
-        </w:numPr>
-        <w:rPr>
-          <w:lang w:val="en-GB"/>
-        </w:rPr>
-      </w:pPr>
-      <w:r>
-        <w:rPr>
-          <w:lang w:val="en-GB"/>
-        </w:rPr>
-        <w:t xml:space="preserve">Improve formatting of Expenses worksheet for copying into overview. Reverse order to be </w:t>
-      </w:r>
-      <w:r>
-        <w:rPr>
-          <w:lang w:val="en-GB"/>
-        </w:rPr>
-        <w:t>£</w:t>
-      </w:r>
-      <w:r>
-        <w:rPr>
-          <w:lang w:val="en-GB"/>
-        </w:rPr>
-        <w:t xml:space="preserve"> | s | p | </w:t>
-      </w:r>
-      <w:r>
-        <w:rPr>
-          <w:i/>
-          <w:iCs/>
-          <w:lang w:val="en-GB"/>
-        </w:rPr>
-        <w:t>null</w:t>
-      </w:r>
-      <w:r>
-        <w:rPr>
-          <w:lang w:val="en-GB"/>
-        </w:rPr>
-        <w:t xml:space="preserve"> | total in </w:t>
-      </w:r>
-      <w:r>
-        <w:rPr>
-          <w:lang w:val="en-GB"/>
-        </w:rPr>
-        <w:t>£</w:t>
-      </w:r>
-      <w:r>
-        <w:rPr>
-          <w:lang w:val="en-GB"/>
-        </w:rPr>
-        <w:t xml:space="preserve"> | </w:t>
-      </w:r>
-      <w:r>
-        <w:rPr>
-          <w:i/>
-          <w:iCs/>
-          <w:lang w:val="en-GB"/>
-        </w:rPr>
-        <w:t>null</w:t>
-      </w:r>
-      <w:r>
-        <w:rPr>
-          <w:lang w:val="en-GB"/>
-        </w:rPr>
-        <w:t xml:space="preserve"> | quote</w:t>
-      </w:r>
-    </w:p>
-    <w:p>
-      <w:pPr>
-        <w:ind w:left="360"/>
-        <w:rPr>
-          <w:lang w:val="en-GB"/>
-        </w:rPr>
-      </w:pPr>
-    </w:p>
-    <w:p>
-      <w:pPr>
-        <w:rPr>
-          <w:b/>
-          <w:bCs/>
-          <w:lang w:val="en-GB"/>
-        </w:rPr>
-      </w:pPr>
-      <w:r>
-        <w:rPr>
-          <w:b/>
-          <w:bCs/>
-          <w:lang w:val="en-GB"/>
-        </w:rPr>
-        <w:t>Issues with Issues of the Grange:</w:t>
+        <w:t xml:space="preserve">Next meeting: </w:t>
       </w:r>
     </w:p>
     <w:p>
@@ -675,8 +978,45 @@
         <w:rPr>
           <w:lang w:val="en-GB"/>
         </w:rPr>
-        <w:lastRenderedPageBreak/>
-        <w:t xml:space="preserve">Lots of data retrieved is seemingly irrelevant (especially Victoria’s version) </w:t>
+        <w:t>Next meeting with Sandra on Friday 14 Nov</w:t>
+      </w:r>
+    </w:p>
+    <w:p>
+      <w:pPr>
+        <w:pStyle w:val="ListParagraph"/>
+        <w:rPr>
+          <w:lang w:val="en-GB"/>
+        </w:rPr>
+      </w:pPr>
+    </w:p>
+    <w:p>
+      <w:pPr>
+        <w:pStyle w:val="ListParagraph"/>
+        <w:numPr>
+          <w:ilvl w:val="0"/>
+          <w:numId w:val="1"/>
+        </w:numPr>
+        <w:rPr>
+          <w:lang w:val="en-GB"/>
+        </w:rPr>
+      </w:pPr>
+      <w:r>
+        <w:rPr>
+          <w:lang w:val="en-GB"/>
+        </w:rPr>
+        <w:t xml:space="preserve">Next meeting with Victoria on Friday </w:t>
+      </w:r>
+      <w:r>
+        <w:rPr>
+          <w:lang w:val="en-GB"/>
+        </w:rPr>
+        <w:t>21</w:t>
+      </w:r>
+      <w:r>
+        <w:rPr>
+          <w:lang w:val="en-GB"/>
+        </w:rPr>
+        <w:t xml:space="preserve"> November. Expectation:</w:t>
       </w:r>
     </w:p>
     <w:p>
@@ -694,7 +1034,7 @@
         <w:rPr>
           <w:lang w:val="en-GB"/>
         </w:rPr>
-        <w:t xml:space="preserve">What’s needed are the totals produced, bought &amp; sold </w:t>
+        <w:t>Latin records translated using ChatGPT API &gt;&gt;&gt; Maybe Claude?</w:t>
       </w:r>
     </w:p>
     <w:p>
@@ -712,14 +1052,34 @@
         <w:rPr>
           <w:lang w:val="en-GB"/>
         </w:rPr>
-        <w:t xml:space="preserve">Potentially use AI/NLP to identify which part of the paragraph refers to the total. </w:t>
-      </w:r>
-    </w:p>
-    <w:p>
-      <w:pPr>
-        <w:pStyle w:val="ListParagraph"/>
-        <w:numPr>
-          <w:ilvl w:val="0"/>
+        <w:t xml:space="preserve">Try </w:t>
+      </w:r>
+      <w:proofErr w:type="spellStart"/>
+      <w:r>
+        <w:rPr>
+          <w:lang w:val="en-GB"/>
+        </w:rPr>
+        <w:t>Cuxham</w:t>
+      </w:r>
+      <w:proofErr w:type="spellEnd"/>
+      <w:r>
+        <w:rPr>
+          <w:lang w:val="en-GB"/>
+        </w:rPr>
+        <w:t xml:space="preserve"> scripts first: </w:t>
+      </w:r>
+      <w:r>
+        <w:rPr>
+          <w:lang w:val="en-GB"/>
+        </w:rPr>
+        <w:t>https://www.dropbox.com/scl/fo/03f5ex43p76twy4rd8hga/ACyl1Napqft_ipWdhHGKVJ4?rlkey=d33m7y0g989oluewvw71ym2di&amp;st=jemrjnzu&amp;dl=0</w:t>
+      </w:r>
+    </w:p>
+    <w:p>
+      <w:pPr>
+        <w:pStyle w:val="ListParagraph"/>
+        <w:numPr>
+          <w:ilvl w:val="2"/>
           <w:numId w:val="1"/>
         </w:numPr>
         <w:rPr>
@@ -730,56 +1090,7 @@
         <w:rPr>
           <w:lang w:val="en-GB"/>
         </w:rPr>
-        <w:t xml:space="preserve">Lucas’ version has a very neat format with consistent cell placement. Populating the Issues of the </w:t>
-      </w:r>
-      <w:proofErr w:type="spellStart"/>
-      <w:r>
-        <w:rPr>
-          <w:lang w:val="en-GB"/>
-        </w:rPr>
-        <w:t>Grange_overview</w:t>
-      </w:r>
-      <w:proofErr w:type="spellEnd"/>
-      <w:r>
-        <w:rPr>
-          <w:lang w:val="en-GB"/>
-        </w:rPr>
-        <w:t xml:space="preserve"> sheet could likely be automated. </w:t>
-      </w:r>
-    </w:p>
-    <w:p>
-      <w:pPr>
-        <w:rPr>
-          <w:b/>
-          <w:bCs/>
-          <w:lang w:val="en-GB"/>
-        </w:rPr>
-      </w:pPr>
-      <w:r>
-        <w:rPr>
-          <w:b/>
-          <w:bCs/>
-          <w:lang w:val="en-GB"/>
-        </w:rPr>
-        <w:t xml:space="preserve">Next meeting: </w:t>
-      </w:r>
-    </w:p>
-    <w:p>
-      <w:pPr>
-        <w:pStyle w:val="ListParagraph"/>
-        <w:numPr>
-          <w:ilvl w:val="0"/>
-          <w:numId w:val="1"/>
-        </w:numPr>
-        <w:rPr>
-          <w:lang w:val="en-GB"/>
-        </w:rPr>
-      </w:pPr>
-      <w:r>
-        <w:rPr>
-          <w:lang w:val="en-GB"/>
-        </w:rPr>
-        <w:t>Next meeting with Victoria on Friday 7 November. Expectation:</w:t>
+        <w:t>Remember to upload</w:t>
       </w:r>
     </w:p>
     <w:p>
@@ -797,25 +1108,7 @@
         <w:rPr>
           <w:lang w:val="en-GB"/>
         </w:rPr>
-        <w:t xml:space="preserve">Tested </w:t>
-      </w:r>
-      <w:r>
-        <w:rPr>
-          <w:lang w:val="en-GB"/>
-        </w:rPr>
-        <w:t xml:space="preserve">1301 </w:t>
-      </w:r>
-      <w:r>
-        <w:rPr>
-          <w:lang w:val="en-GB"/>
-        </w:rPr>
-        <w:t xml:space="preserve">scripts on 1400s </w:t>
-      </w:r>
-      <w:r>
-        <w:rPr>
-          <w:lang w:val="en-GB"/>
-        </w:rPr>
-        <w:t xml:space="preserve">and compared for differences with 1400s scripts (if they’re functional) </w:t>
+        <w:t>Lucas’ format for Issue of Grange integrated in Script 4 1301-1302</w:t>
       </w:r>
     </w:p>
     <w:p>
@@ -833,205 +1126,16 @@
         <w:rPr>
           <w:lang w:val="en-GB"/>
         </w:rPr>
-        <w:t xml:space="preserve">Debugged 1400s scripts </w:t>
-      </w:r>
-    </w:p>
-    <w:p>
-      <w:pPr>
-        <w:pStyle w:val="ListParagraph"/>
-        <w:numPr>
-          <w:ilvl w:val="1"/>
-          <w:numId w:val="1"/>
-        </w:numPr>
-        <w:rPr>
-          <w:lang w:val="en-GB"/>
-        </w:rPr>
-      </w:pPr>
-      <w:r>
-        <w:rPr>
-          <w:lang w:val="en-GB"/>
-        </w:rPr>
-        <w:t xml:space="preserve">Idea for automation of Issues of Grange </w:t>
-      </w:r>
-    </w:p>
-    <w:p>
-      <w:pPr>
-        <w:rPr>
-          <w:lang w:val="en-GB"/>
-        </w:rPr>
-      </w:pPr>
-    </w:p>
-    <w:p>
-      <w:pPr>
-        <w:rPr>
-          <w:lang w:val="en-GB"/>
-        </w:rPr>
-      </w:pPr>
-      <w:r>
-        <w:rPr>
-          <w:lang w:val="en-GB"/>
-        </w:rPr>
-        <w:t xml:space="preserve">To do: </w:t>
-      </w:r>
-    </w:p>
-    <w:p>
-      <w:pPr>
-        <w:pStyle w:val="ListParagraph"/>
-        <w:numPr>
-          <w:ilvl w:val="0"/>
-          <w:numId w:val="1"/>
-        </w:numPr>
-        <w:rPr>
-          <w:lang w:val="en-GB"/>
-        </w:rPr>
-      </w:pPr>
-      <w:r>
-        <w:rPr>
-          <w:lang w:val="en-GB"/>
-        </w:rPr>
-        <w:t xml:space="preserve">Add Sandra to GitHub: </w:t>
-      </w:r>
-      <w:proofErr w:type="spellStart"/>
-      <w:r>
-        <w:rPr>
-          <w:lang w:val="en-GB"/>
-        </w:rPr>
-        <w:t>SandradePleijt</w:t>
-      </w:r>
-      <w:proofErr w:type="spellEnd"/>
-      <w:r>
-        <w:rPr>
-          <w:lang w:val="en-GB"/>
-        </w:rPr>
-        <w:t xml:space="preserve"> &gt;&gt;&gt; Fix access </w:t>
-      </w:r>
-    </w:p>
-    <w:p>
-      <w:pPr>
-        <w:pStyle w:val="ListParagraph"/>
-        <w:numPr>
-          <w:ilvl w:val="0"/>
-          <w:numId w:val="1"/>
-        </w:numPr>
-        <w:rPr>
-          <w:lang w:val="en-GB"/>
-        </w:rPr>
-      </w:pPr>
-      <w:r>
-        <w:rPr>
-          <w:lang w:val="en-GB"/>
-        </w:rPr>
-        <w:t xml:space="preserve">Try API ChatGPT for word docs </w:t>
-      </w:r>
-    </w:p>
-    <w:p>
-      <w:pPr>
-        <w:pStyle w:val="ListParagraph"/>
-        <w:numPr>
-          <w:ilvl w:val="1"/>
-          <w:numId w:val="1"/>
-        </w:numPr>
-        <w:rPr>
-          <w:lang w:val="en-GB"/>
-        </w:rPr>
-      </w:pPr>
-      <w:r>
-        <w:rPr>
-          <w:lang w:val="en-GB"/>
-        </w:rPr>
-        <w:t>Try for Totals</w:t>
-      </w:r>
-    </w:p>
-    <w:p>
-      <w:pPr>
-        <w:pStyle w:val="ListParagraph"/>
-        <w:numPr>
-          <w:ilvl w:val="1"/>
-          <w:numId w:val="1"/>
-        </w:numPr>
-        <w:rPr>
-          <w:lang w:val="en-GB"/>
-        </w:rPr>
-      </w:pPr>
-      <w:r>
-        <w:rPr>
-          <w:lang w:val="en-GB"/>
-        </w:rPr>
-        <w:t xml:space="preserve">Try for Latin to English translation </w:t>
-      </w:r>
-    </w:p>
-    <w:p>
-      <w:pPr>
-        <w:pStyle w:val="ListParagraph"/>
-        <w:numPr>
-          <w:ilvl w:val="2"/>
-          <w:numId w:val="1"/>
-        </w:numPr>
-        <w:rPr>
-          <w:lang w:val="en-GB"/>
-        </w:rPr>
-      </w:pPr>
-      <w:r>
-        <w:rPr>
-          <w:lang w:val="en-GB"/>
-        </w:rPr>
-        <w:t xml:space="preserve">Take 5 manors, send to Sandra’s postdoc </w:t>
-      </w:r>
-    </w:p>
-    <w:p>
-      <w:pPr>
-        <w:rPr>
-          <w:lang w:val="en-GB"/>
-        </w:rPr>
-      </w:pPr>
-      <w:r>
-        <w:rPr>
-          <w:lang w:val="en-GB"/>
-        </w:rPr>
-        <w:t>Next meeting Sandra</w:t>
-      </w:r>
-    </w:p>
-    <w:p>
-      <w:pPr>
-        <w:pStyle w:val="ListParagraph"/>
-        <w:numPr>
-          <w:ilvl w:val="0"/>
-          <w:numId w:val="1"/>
-        </w:numPr>
-        <w:rPr>
-          <w:lang w:val="en-GB"/>
-        </w:rPr>
-      </w:pPr>
-      <w:r>
-        <w:rPr>
-          <w:lang w:val="en-GB"/>
-        </w:rPr>
-        <w:t xml:space="preserve">14 Nov &gt;&gt;&gt; 14:30 </w:t>
-      </w:r>
-    </w:p>
-    <w:p>
-      <w:pPr>
-        <w:pStyle w:val="ListParagraph"/>
-        <w:numPr>
-          <w:ilvl w:val="0"/>
-          <w:numId w:val="1"/>
-        </w:numPr>
-        <w:rPr>
-          <w:lang w:val="en-GB"/>
-        </w:rPr>
-      </w:pPr>
-      <w:r>
-        <w:rPr>
-          <w:lang w:val="en-GB"/>
-        </w:rPr>
-        <w:t>28 Nov</w:t>
-      </w:r>
-      <w:r>
-        <w:rPr>
-          <w:lang w:val="en-GB"/>
-        </w:rPr>
-        <w:tab/>
-      </w:r>
+        <w:t>Results of fixed Scripts 1409-1410 validated</w:t>
+      </w:r>
+    </w:p>
+    <w:p>
+      <w:pPr>
+        <w:pStyle w:val="ListParagraph"/>
+        <w:rPr>
+          <w:lang w:val="en-GB"/>
+        </w:rPr>
+      </w:pPr>
     </w:p>
     <w:sectPr>
       <w:pgSz w:w="11906" w:h="16838"/>
@@ -1650,6 +1754,119 @@
       </w:rPr>
     </w:lvl>
     <w:lvl w:ilvl="2" w:tplc="04090005">
+      <w:start w:val="1"/>
+      <w:numFmt w:val="bullet"/>
+      <w:lvlText w:val=""/>
+      <w:lvlJc w:val="left"/>
+      <w:pPr>
+        <w:ind w:left="2160" w:hanging="360"/>
+      </w:pPr>
+      <w:rPr>
+        <w:rFonts w:ascii="Wingdings" w:hAnsi="Wingdings" w:hint="default"/>
+      </w:rPr>
+    </w:lvl>
+    <w:lvl w:ilvl="3" w:tplc="04090001" w:tentative="1">
+      <w:start w:val="1"/>
+      <w:numFmt w:val="bullet"/>
+      <w:lvlText w:val=""/>
+      <w:lvlJc w:val="left"/>
+      <w:pPr>
+        <w:ind w:left="2880" w:hanging="360"/>
+      </w:pPr>
+      <w:rPr>
+        <w:rFonts w:ascii="Symbol" w:hAnsi="Symbol" w:hint="default"/>
+      </w:rPr>
+    </w:lvl>
+    <w:lvl w:ilvl="4" w:tplc="04090003" w:tentative="1">
+      <w:start w:val="1"/>
+      <w:numFmt w:val="bullet"/>
+      <w:lvlText w:val="o"/>
+      <w:lvlJc w:val="left"/>
+      <w:pPr>
+        <w:ind w:left="3600" w:hanging="360"/>
+      </w:pPr>
+      <w:rPr>
+        <w:rFonts w:ascii="Courier New" w:hAnsi="Courier New" w:cs="Courier New" w:hint="default"/>
+      </w:rPr>
+    </w:lvl>
+    <w:lvl w:ilvl="5" w:tplc="04090005" w:tentative="1">
+      <w:start w:val="1"/>
+      <w:numFmt w:val="bullet"/>
+      <w:lvlText w:val=""/>
+      <w:lvlJc w:val="left"/>
+      <w:pPr>
+        <w:ind w:left="4320" w:hanging="360"/>
+      </w:pPr>
+      <w:rPr>
+        <w:rFonts w:ascii="Wingdings" w:hAnsi="Wingdings" w:hint="default"/>
+      </w:rPr>
+    </w:lvl>
+    <w:lvl w:ilvl="6" w:tplc="04090001" w:tentative="1">
+      <w:start w:val="1"/>
+      <w:numFmt w:val="bullet"/>
+      <w:lvlText w:val=""/>
+      <w:lvlJc w:val="left"/>
+      <w:pPr>
+        <w:ind w:left="5040" w:hanging="360"/>
+      </w:pPr>
+      <w:rPr>
+        <w:rFonts w:ascii="Symbol" w:hAnsi="Symbol" w:hint="default"/>
+      </w:rPr>
+    </w:lvl>
+    <w:lvl w:ilvl="7" w:tplc="04090003" w:tentative="1">
+      <w:start w:val="1"/>
+      <w:numFmt w:val="bullet"/>
+      <w:lvlText w:val="o"/>
+      <w:lvlJc w:val="left"/>
+      <w:pPr>
+        <w:ind w:left="5760" w:hanging="360"/>
+      </w:pPr>
+      <w:rPr>
+        <w:rFonts w:ascii="Courier New" w:hAnsi="Courier New" w:cs="Courier New" w:hint="default"/>
+      </w:rPr>
+    </w:lvl>
+    <w:lvl w:ilvl="8" w:tplc="04090005" w:tentative="1">
+      <w:start w:val="1"/>
+      <w:numFmt w:val="bullet"/>
+      <w:lvlText w:val=""/>
+      <w:lvlJc w:val="left"/>
+      <w:pPr>
+        <w:ind w:left="6480" w:hanging="360"/>
+      </w:pPr>
+      <w:rPr>
+        <w:rFonts w:ascii="Wingdings" w:hAnsi="Wingdings" w:hint="default"/>
+      </w:rPr>
+    </w:lvl>
+  </w:abstractNum>
+  <w:abstractNum w:abstractNumId="6" w15:restartNumberingAfterBreak="0">
+    <w:nsid w:val="72376D7B"/>
+    <w:multiLevelType w:val="hybridMultilevel"/>
+    <w:tmpl w:val="C5806628"/>
+    <w:lvl w:ilvl="0" w:tplc="91E4809A">
+      <w:start w:val="2025"/>
+      <w:numFmt w:val="bullet"/>
+      <w:lvlText w:val="-"/>
+      <w:lvlJc w:val="left"/>
+      <w:pPr>
+        <w:ind w:left="720" w:hanging="360"/>
+      </w:pPr>
+      <w:rPr>
+        <w:rFonts w:ascii="Aptos" w:eastAsiaTheme="minorHAnsi" w:hAnsi="Aptos" w:cstheme="minorBidi" w:hint="default"/>
+      </w:rPr>
+    </w:lvl>
+    <w:lvl w:ilvl="1" w:tplc="04090003">
+      <w:start w:val="1"/>
+      <w:numFmt w:val="bullet"/>
+      <w:lvlText w:val="o"/>
+      <w:lvlJc w:val="left"/>
+      <w:pPr>
+        <w:ind w:left="1440" w:hanging="360"/>
+      </w:pPr>
+      <w:rPr>
+        <w:rFonts w:ascii="Courier New" w:hAnsi="Courier New" w:cs="Courier New" w:hint="default"/>
+      </w:rPr>
+    </w:lvl>
+    <w:lvl w:ilvl="2" w:tplc="04090005" w:tentative="1">
       <w:start w:val="1"/>
       <w:numFmt w:val="bullet"/>
       <w:lvlText w:val=""/>
@@ -1751,6 +1968,9 @@
   </w:num>
   <w:num w:numId="6" w16cid:durableId="2076665573">
     <w:abstractNumId w:val="0"/>
+  </w:num>
+  <w:num w:numId="7" w16cid:durableId="1100956608">
+    <w:abstractNumId w:val="6"/>
   </w:num>
 </w:numbering>
 </file>
@@ -2361,7 +2581,6 @@
   <w:style w:type="character" w:default="1" w:styleId="DefaultParagraphFont">
     <w:name w:val="Default Paragraph Font"/>
     <w:uiPriority w:val="1"/>
-    <w:semiHidden/>
     <w:unhideWhenUsed/>
   </w:style>
   <w:style w:type="table" w:default="1" w:styleId="TableNormal">

</xml_diff>